<commit_message>
Adição de Diagramas de Robustez
Adição dos Diagramas de Robustez contemplando os User Cases 30,31 e 32. Bem como adição de arquivos em formato .jpg dos diagramas onde não estavam presentes.
</commit_message>
<xml_diff>
--- a/Documentos/[INCOMPLETO] Documento Requisitos SITEM - APS 2025.1.docx
+++ b/Documentos/[INCOMPLETO] Documento Requisitos SITEM - APS 2025.1.docx
@@ -9914,11 +9914,6 @@
     <w:p>
       <w:pPr>
         <w:pStyle w:val="PargrafodaLista"/>
-        <w:numPr>
-          <w:ilvl w:val="0"/>
-          <w:numId w:val="10"/>
-        </w:numPr>
-        <w:spacing w:line="240" w:lineRule="auto"/>
         <w:rPr>
           <w:rFonts w:ascii="Arial" w:hAnsi="Arial" w:cs="Arial"/>
           <w:sz w:val="24"/>
@@ -10057,7 +10052,6 @@
     </w:p>
     <w:p>
       <w:pPr>
-        <w:spacing w:line="240" w:lineRule="auto"/>
         <w:rPr>
           <w:rFonts w:ascii="Arial" w:hAnsi="Arial" w:cs="Arial"/>
           <w:b/>
@@ -12118,27 +12112,7 @@
           <w:szCs w:val="24"/>
           <w:lang w:val="pt-BR" w:eastAsia="pt-BR"/>
         </w:rPr>
-        <w:t xml:space="preserve">O usuário não pode </w:t>
-      </w:r>
-      <w:proofErr w:type="gramStart"/>
-      <w:r>
-        <w:rPr>
-          <w:rFonts w:ascii="Arial" w:hAnsi="Arial" w:cs="Arial"/>
-          <w:sz w:val="24"/>
-          <w:szCs w:val="24"/>
-          <w:lang w:val="pt-BR" w:eastAsia="pt-BR"/>
-        </w:rPr>
-        <w:t>ser Monitor</w:t>
-      </w:r>
-      <w:proofErr w:type="gramEnd"/>
-      <w:r>
-        <w:rPr>
-          <w:rFonts w:ascii="Arial" w:hAnsi="Arial" w:cs="Arial"/>
-          <w:sz w:val="24"/>
-          <w:szCs w:val="24"/>
-          <w:lang w:val="pt-BR" w:eastAsia="pt-BR"/>
-        </w:rPr>
-        <w:t>.</w:t>
+        <w:t>O usuário não pode ser Monitor.</w:t>
       </w:r>
     </w:p>
     <w:p>
@@ -12687,27 +12661,7 @@
           <w:szCs w:val="24"/>
           <w:lang w:val="pt-BR" w:eastAsia="pt-BR"/>
         </w:rPr>
-        <w:t xml:space="preserve">O usuário não pode </w:t>
-      </w:r>
-      <w:proofErr w:type="gramStart"/>
-      <w:r>
-        <w:rPr>
-          <w:rFonts w:ascii="Arial" w:hAnsi="Arial" w:cs="Arial"/>
-          <w:sz w:val="24"/>
-          <w:szCs w:val="24"/>
-          <w:lang w:val="pt-BR" w:eastAsia="pt-BR"/>
-        </w:rPr>
-        <w:t>ser Estagiário</w:t>
-      </w:r>
-      <w:proofErr w:type="gramEnd"/>
-      <w:r>
-        <w:rPr>
-          <w:rFonts w:ascii="Arial" w:hAnsi="Arial" w:cs="Arial"/>
-          <w:sz w:val="24"/>
-          <w:szCs w:val="24"/>
-          <w:lang w:val="pt-BR" w:eastAsia="pt-BR"/>
-        </w:rPr>
-        <w:t>.</w:t>
+        <w:t>O usuário não pode ser Estagiário.</w:t>
       </w:r>
     </w:p>
     <w:p>
@@ -19724,13 +19678,13 @@
     </w:p>
     <w:p>
       <w:pPr>
-        <w:spacing w:line="240" w:lineRule="auto"/>
         <w:rPr>
           <w:rFonts w:ascii="Arial" w:hAnsi="Arial" w:cs="Arial"/>
           <w:b/>
           <w:bCs/>
           <w:sz w:val="26"/>
           <w:szCs w:val="26"/>
+          <w:u w:val="single"/>
           <w:lang w:val="pt-BR" w:eastAsia="pt-BR"/>
         </w:rPr>
       </w:pPr>
@@ -20135,7 +20089,6 @@
     </w:p>
     <w:p>
       <w:pPr>
-        <w:spacing w:line="240" w:lineRule="auto"/>
         <w:rPr>
           <w:rFonts w:ascii="Arial" w:hAnsi="Arial" w:cs="Arial"/>
           <w:sz w:val="24"/>
@@ -20151,6 +20104,15 @@
           <w:lang w:val="pt-BR" w:eastAsia="pt-BR"/>
         </w:rPr>
         <w:t>O sistema sugere que o professor cadastre disponibilidade para orientar novos alunos</w:t>
+      </w:r>
+      <w:r>
+        <w:rPr>
+          <w:rFonts w:ascii="Arial" w:hAnsi="Arial" w:cs="Arial"/>
+          <w:sz w:val="24"/>
+          <w:szCs w:val="24"/>
+          <w:lang w:val="pt-BR" w:eastAsia="pt-BR"/>
+        </w:rPr>
+        <w:t>21</w:t>
       </w:r>
     </w:p>
     <w:p>
@@ -25025,17 +24987,15 @@
         </w:rPr>
         <w:t xml:space="preserve">Define os </w:t>
       </w:r>
-      <w:proofErr w:type="spellStart"/>
-      <w:r>
-        <w:rPr>
-          <w:rFonts w:ascii="Arial" w:hAnsi="Arial" w:cs="Arial"/>
-          <w:sz w:val="24"/>
-          <w:szCs w:val="24"/>
-          <w:lang w:val="pt-BR" w:eastAsia="pt-BR"/>
-        </w:rPr>
-        <w:t>parametros</w:t>
-      </w:r>
-      <w:proofErr w:type="spellEnd"/>
+      <w:r>
+        <w:rPr>
+          <w:rFonts w:ascii="Arial" w:hAnsi="Arial" w:cs="Arial"/>
+          <w:sz w:val="24"/>
+          <w:szCs w:val="24"/>
+          <w:lang w:val="pt-BR" w:eastAsia="pt-BR"/>
+        </w:rPr>
+        <w:t>parâmetros</w:t>
+      </w:r>
       <w:r>
         <w:rPr>
           <w:rFonts w:ascii="Arial" w:hAnsi="Arial" w:cs="Arial"/>

</xml_diff>